<commit_message>
Change "Animations" to "Projects"
</commit_message>
<xml_diff>
--- a/About Me .docx
+++ b/About Me .docx
@@ -30,6 +30,14 @@
         <w:t>Me</w:t>
       </w:r>
       <w:proofErr w:type="spellEnd"/>
+    </w:p>
+    <w:p>
+      <w:r>
+        <w:t>I am a web dev</w:t>
+      </w:r>
+      <w:r>
+        <w:t xml:space="preserve">eloper who enjoys using the tools of the web to craft impressive interactive sites and applications that satisfy the users needs. I began my journey as a self-taught developer, and from then I keep feeding myself with resources to hone my coding skills and keep a modern outlook on the web. I am constantly evolving, and I enjoy working on artistic, colorful projects that bring joy to people, as well as practical programming that increases efficiency and automates repetitive tasks.  </w:t>
+      </w:r>
     </w:p>
     <w:p>
       <w:r>

</xml_diff>